<commit_message>
sample result file scenario
</commit_message>
<xml_diff>
--- a/test/resources/form/rcp-e-74b-0921.docx
+++ b/test/resources/form/rcp-e-74b-0921.docx
@@ -1,6 +1,6 @@
 
 <file path=word/document.xml><?xml version="1.0" encoding="utf-8"?>
-<w:document xmlns:wpc="http://schemas.microsoft.com/office/word/2010/wordprocessingCanvas" xmlns:cx="http://schemas.microsoft.com/office/drawing/2014/chartex" xmlns:cx1="http://schemas.microsoft.com/office/drawing/2015/9/8/chartex" xmlns:cx2="http://schemas.microsoft.com/office/drawing/2015/10/21/chartex" xmlns:cx3="http://schemas.microsoft.com/office/drawing/2016/5/9/chartex" xmlns:cx4="http://schemas.microsoft.com/office/drawing/2016/5/10/chartex" xmlns:cx5="http://schemas.microsoft.com/office/drawing/2016/5/11/chartex" xmlns:cx6="http://schemas.microsoft.com/office/drawing/2016/5/12/chartex" xmlns:cx7="http://schemas.microsoft.com/office/drawing/2016/5/13/chartex" xmlns:cx8="http://schemas.microsoft.com/office/drawing/2016/5/14/chartex" xmlns:mc="http://schemas.openxmlformats.org/markup-compatibility/2006" xmlns:aink="http://schemas.microsoft.com/office/drawing/2016/ink" xmlns:am3d="http://schemas.microsoft.com/office/drawing/2017/model3d" xmlns:o="urn:schemas-microsoft-com:office:office" xmlns:r="http://schemas.openxmlformats.org/officeDocument/2006/relationships" xmlns:m="http://schemas.openxmlformats.org/officeDocument/2006/math" xmlns:v="urn:schemas-microsoft-com:vml" xmlns:wp14="http://schemas.microsoft.com/office/word/2010/wordprocessingDrawing" xmlns:wp="http://schemas.openxmlformats.org/drawingml/2006/wordprocessingDrawing" xmlns:w10="urn:schemas-microsoft-com:office:word" xmlns:w="http://schemas.openxmlformats.org/wordprocessingml/2006/main" xmlns:w14="http://schemas.microsoft.com/office/word/2010/wordml" xmlns:w15="http://schemas.microsoft.com/office/word/2012/wordml" xmlns:w16cex="http://schemas.microsoft.com/office/word/2018/wordml/cex" xmlns:w16cid="http://schemas.microsoft.com/office/word/2016/wordml/cid" xmlns:w16="http://schemas.microsoft.com/office/word/2018/wordml" xmlns:w16sdtdh="http://schemas.microsoft.com/office/word/2020/wordml/sdtdatahash" xmlns:w16se="http://schemas.microsoft.com/office/word/2015/wordml/symex" xmlns:wpg="http://schemas.microsoft.com/office/word/2010/wordprocessingGroup" xmlns:wpi="http://schemas.microsoft.com/office/word/2010/wordprocessingInk" xmlns:wne="http://schemas.microsoft.com/office/word/2006/wordml" xmlns:wps="http://schemas.microsoft.com/office/word/2010/wordprocessingShape" mc:Ignorable="w14 w15 w16se w16cid w16 w16cex w16sdtdh wp14">
+<w:document xmlns:wpc="http://schemas.microsoft.com/office/word/2010/wordprocessingCanvas" xmlns:cx="http://schemas.microsoft.com/office/drawing/2014/chartex" xmlns:cx1="http://schemas.microsoft.com/office/drawing/2015/9/8/chartex" xmlns:mc="http://schemas.openxmlformats.org/markup-compatibility/2006" xmlns:o="urn:schemas-microsoft-com:office:office" xmlns:r="http://schemas.openxmlformats.org/officeDocument/2006/relationships" xmlns:m="http://schemas.openxmlformats.org/officeDocument/2006/math" xmlns:v="urn:schemas-microsoft-com:vml" xmlns:wp14="http://schemas.microsoft.com/office/word/2010/wordprocessingDrawing" xmlns:wp="http://schemas.openxmlformats.org/drawingml/2006/wordprocessingDrawing" xmlns:w10="urn:schemas-microsoft-com:office:word" xmlns:w="http://schemas.openxmlformats.org/wordprocessingml/2006/main" xmlns:w14="http://schemas.microsoft.com/office/word/2010/wordml" xmlns:w15="http://schemas.microsoft.com/office/word/2012/wordml" xmlns:w16se="http://schemas.microsoft.com/office/word/2015/wordml/symex" xmlns:wpg="http://schemas.microsoft.com/office/word/2010/wordprocessingGroup" xmlns:wpi="http://schemas.microsoft.com/office/word/2010/wordprocessingInk" xmlns:wne="http://schemas.microsoft.com/office/word/2006/wordml" xmlns:wps="http://schemas.microsoft.com/office/word/2010/wordprocessingShape" mc:Ignorable="w14 w15 w16se wp14">
   <w:body>
     <w:tbl>
       <w:tblPr>
@@ -187,7 +187,23 @@
                 <w:i/>
                 <w:shd w:val="clear" w:color="auto" w:fill="C5E2FF"/>
               </w:rPr>
-              <w:t>(insert name)</w:t>
+              <w:t>{</w:t>
+            </w:r>
+            <w:r>
+              <w:rPr>
+                <w:rFonts w:eastAsia="Arial"/>
+                <w:i/>
+                <w:shd w:val="clear" w:color="auto" w:fill="C5E2FF"/>
+              </w:rPr>
+              <w:t>insert name</w:t>
+            </w:r>
+            <w:r>
+              <w:rPr>
+                <w:rFonts w:eastAsia="Arial"/>
+                <w:i/>
+                <w:shd w:val="clear" w:color="auto" w:fill="C5E2FF"/>
+              </w:rPr>
+              <w:t>}</w:t>
             </w:r>
             <w:r>
               <w:rPr>
@@ -266,7 +282,23 @@
           <w:i/>
           <w:shd w:val="clear" w:color="auto" w:fill="C5E2FF"/>
         </w:rPr>
-        <w:t>(insert name)</w:t>
+        <w:t>{</w:t>
+      </w:r>
+      <w:r>
+        <w:rPr>
+          <w:rFonts w:eastAsia="Arial"/>
+          <w:i/>
+          <w:shd w:val="clear" w:color="auto" w:fill="C5E2FF"/>
+        </w:rPr>
+        <w:t>insert name</w:t>
+      </w:r>
+      <w:r>
+        <w:rPr>
+          <w:rFonts w:eastAsia="Arial"/>
+          <w:i/>
+          <w:shd w:val="clear" w:color="auto" w:fill="C5E2FF"/>
+        </w:rPr>
+        <w:t>}</w:t>
       </w:r>
       <w:r>
         <w:rPr>
@@ -283,7 +315,23 @@
           <w:i/>
           <w:shd w:val="clear" w:color="auto" w:fill="C5E2FF"/>
         </w:rPr>
-        <w:t>(insert city or town and county or district of residence)</w:t>
+        <w:t>{</w:t>
+      </w:r>
+      <w:r>
+        <w:rPr>
+          <w:rFonts w:eastAsia="Arial"/>
+          <w:i/>
+          <w:shd w:val="clear" w:color="auto" w:fill="C5E2FF"/>
+        </w:rPr>
+        <w:t>insert city or town and county or district of residence</w:t>
+      </w:r>
+      <w:r>
+        <w:rPr>
+          <w:rFonts w:eastAsia="Arial"/>
+          <w:i/>
+          <w:shd w:val="clear" w:color="auto" w:fill="C5E2FF"/>
+        </w:rPr>
+        <w:t>}</w:t>
       </w:r>
       <w:r>
         <w:t>, make oath and say/affirm:</w:t>
@@ -302,7 +350,7 @@
           <w:i/>
           <w:shd w:val="clear" w:color="auto" w:fill="C5E2FF"/>
         </w:rPr>
-        <w:t xml:space="preserve">(insert </w:t>
+        <w:t>{</w:t>
       </w:r>
       <w:r>
         <w:rPr>
@@ -310,6 +358,14 @@
           <w:i/>
           <w:shd w:val="clear" w:color="auto" w:fill="C5E2FF"/>
         </w:rPr>
+        <w:t xml:space="preserve">insert </w:t>
+      </w:r>
+      <w:r>
+        <w:rPr>
+          <w:rFonts w:eastAsia="Arial"/>
+          <w:i/>
+          <w:shd w:val="clear" w:color="auto" w:fill="C5E2FF"/>
+        </w:rPr>
         <w:t>“applicant”, “lawyer for applicant”, etc.</w:t>
       </w:r>
       <w:r>
@@ -318,7 +374,7 @@
           <w:i/>
           <w:shd w:val="clear" w:color="auto" w:fill="C5E2FF"/>
         </w:rPr>
-        <w:t>)</w:t>
+        <w:t>}</w:t>
       </w:r>
       <w:r>
         <w:t xml:space="preserve"> </w:t>
@@ -332,7 +388,7 @@
           <w:i/>
           <w:shd w:val="clear" w:color="auto" w:fill="C5E2FF"/>
         </w:rPr>
-        <w:t xml:space="preserve">(insert either “with a </w:t>
+        <w:t>{</w:t>
       </w:r>
       <w:r>
         <w:rPr>
@@ -340,6 +396,14 @@
           <w:i/>
           <w:shd w:val="clear" w:color="auto" w:fill="C5E2FF"/>
         </w:rPr>
+        <w:t xml:space="preserve">insert either “with a </w:t>
+      </w:r>
+      <w:r>
+        <w:rPr>
+          <w:rFonts w:eastAsia="Arial"/>
+          <w:i/>
+          <w:shd w:val="clear" w:color="auto" w:fill="C5E2FF"/>
+        </w:rPr>
         <w:t>W</w:t>
       </w:r>
       <w:r>
@@ -364,7 +428,15 @@
           <w:i/>
           <w:shd w:val="clear" w:color="auto" w:fill="C5E2FF"/>
         </w:rPr>
-        <w:t>ill”)</w:t>
+        <w:t>ill”</w:t>
+      </w:r>
+      <w:r>
+        <w:rPr>
+          <w:rFonts w:eastAsia="Arial"/>
+          <w:i/>
+          <w:shd w:val="clear" w:color="auto" w:fill="C5E2FF"/>
+        </w:rPr>
+        <w:t>}</w:t>
       </w:r>
       <w:r>
         <w:rPr>
@@ -475,6 +547,8 @@
       <w:r>
         <w:t>Certificate of Appointment of Estate Trustee with a Will Limited to the Assets Referred to in the Will</w:t>
       </w:r>
+      <w:bookmarkStart w:id="2" w:name="_GoBack"/>
+      <w:bookmarkEnd w:id="2"/>
     </w:p>
     <w:p>
       <w:pPr>
@@ -605,8 +679,13 @@
         </w:numPr>
         <w:ind w:left="1170" w:hanging="180"/>
       </w:pPr>
-      <w:r>
-        <w:t xml:space="preserve">the Guardian or Attorney for any adults who meet the definition of “incapable” as set out in Part </w:t>
+      <w:proofErr w:type="gramStart"/>
+      <w:r>
+        <w:t>the</w:t>
+      </w:r>
+      <w:proofErr w:type="gramEnd"/>
+      <w:r>
+        <w:t xml:space="preserve"> Guardian or Attorney for any adults who meet the definition of “incapable” as set out in Part </w:t>
       </w:r>
       <w:r>
         <w:t>6</w:t>
@@ -1699,6 +1778,7 @@
           <w:lang w:val="en-GB"/>
         </w:rPr>
       </w:pPr>
+      <w:proofErr w:type="gramStart"/>
       <w:r>
         <w:rPr>
           <w:rFonts w:ascii="Arial" w:eastAsia="Arial Unicode MS" w:hAnsi="Arial" w:cs="Arial"/>
@@ -1708,19 +1788,42 @@
           <w:lang w:val="en-US"/>
         </w:rPr>
         <w:lastRenderedPageBreak/>
-        <w:t xml:space="preserve">by </w:t>
-      </w:r>
-      <w:r>
-        <w:rPr>
-          <w:rFonts w:ascii="Arial" w:eastAsia="Arial" w:hAnsi="Arial" w:cs="Arial"/>
-          <w:i/>
-          <w:sz w:val="24"/>
-          <w:szCs w:val="24"/>
-          <w:bdr w:val="nil"/>
-          <w:shd w:val="clear" w:color="auto" w:fill="C5E2FF"/>
-          <w:lang w:val="en-US"/>
-        </w:rPr>
-        <w:t xml:space="preserve">(insert name of </w:t>
+        <w:t>by</w:t>
+      </w:r>
+      <w:proofErr w:type="gramEnd"/>
+      <w:r>
+        <w:rPr>
+          <w:rFonts w:ascii="Arial" w:eastAsia="Arial Unicode MS" w:hAnsi="Arial" w:cs="Arial"/>
+          <w:sz w:val="24"/>
+          <w:szCs w:val="24"/>
+          <w:bdr w:val="nil"/>
+          <w:lang w:val="en-US"/>
+        </w:rPr>
+        <w:t xml:space="preserve"> </w:t>
+      </w:r>
+      <w:r>
+        <w:rPr>
+          <w:rFonts w:ascii="Arial" w:eastAsia="Arial" w:hAnsi="Arial" w:cs="Arial"/>
+          <w:i/>
+          <w:sz w:val="24"/>
+          <w:szCs w:val="24"/>
+          <w:bdr w:val="nil"/>
+          <w:shd w:val="clear" w:color="auto" w:fill="C5E2FF"/>
+          <w:lang w:val="en-US"/>
+        </w:rPr>
+        <w:t>{</w:t>
+      </w:r>
+      <w:r>
+        <w:rPr>
+          <w:rFonts w:ascii="Arial" w:eastAsia="Arial" w:hAnsi="Arial" w:cs="Arial"/>
+          <w:i/>
+          <w:sz w:val="24"/>
+          <w:szCs w:val="24"/>
+          <w:bdr w:val="nil"/>
+          <w:shd w:val="clear" w:color="auto" w:fill="C5E2FF"/>
+          <w:lang w:val="en-US"/>
+        </w:rPr>
+        <w:t xml:space="preserve">insert name of </w:t>
       </w:r>
       <w:r>
         <w:rPr>
@@ -1744,7 +1847,7 @@
           <w:shd w:val="clear" w:color="auto" w:fill="C5E2FF"/>
           <w:lang w:val="en-US"/>
         </w:rPr>
-        <w:t>)</w:t>
+        <w:t>}</w:t>
       </w:r>
       <w:r>
         <w:rPr>
@@ -1776,7 +1879,31 @@
           <w:shd w:val="clear" w:color="auto" w:fill="C5E2FF"/>
           <w:lang w:val="en-US"/>
         </w:rPr>
-        <w:t>(City, Town, etc.)</w:t>
+        <w:t>{</w:t>
+      </w:r>
+      <w:r>
+        <w:rPr>
+          <w:rFonts w:ascii="Arial" w:eastAsia="Arial" w:hAnsi="Arial" w:cs="Arial"/>
+          <w:i/>
+          <w:sz w:val="24"/>
+          <w:szCs w:val="24"/>
+          <w:bdr w:val="nil"/>
+          <w:shd w:val="clear" w:color="auto" w:fill="C5E2FF"/>
+          <w:lang w:val="en-US"/>
+        </w:rPr>
+        <w:t>City, Town, etc.</w:t>
+      </w:r>
+      <w:r>
+        <w:rPr>
+          <w:rFonts w:ascii="Arial" w:eastAsia="Arial" w:hAnsi="Arial" w:cs="Arial"/>
+          <w:i/>
+          <w:sz w:val="24"/>
+          <w:szCs w:val="24"/>
+          <w:bdr w:val="nil"/>
+          <w:shd w:val="clear" w:color="auto" w:fill="C5E2FF"/>
+          <w:lang w:val="en-US"/>
+        </w:rPr>
+        <w:t>}</w:t>
       </w:r>
       <w:r>
         <w:rPr>
@@ -1798,7 +1925,31 @@
           <w:shd w:val="clear" w:color="auto" w:fill="C5E2FF"/>
           <w:lang w:val="en-US"/>
         </w:rPr>
-        <w:t>(insert name of city, town, etc.)</w:t>
+        <w:t>{</w:t>
+      </w:r>
+      <w:r>
+        <w:rPr>
+          <w:rFonts w:ascii="Arial" w:eastAsia="Arial" w:hAnsi="Arial" w:cs="Arial"/>
+          <w:i/>
+          <w:sz w:val="24"/>
+          <w:szCs w:val="24"/>
+          <w:bdr w:val="nil"/>
+          <w:shd w:val="clear" w:color="auto" w:fill="C5E2FF"/>
+          <w:lang w:val="en-US"/>
+        </w:rPr>
+        <w:t>insert name of city, town, etc.</w:t>
+      </w:r>
+      <w:r>
+        <w:rPr>
+          <w:rFonts w:ascii="Arial" w:eastAsia="Arial" w:hAnsi="Arial" w:cs="Arial"/>
+          <w:i/>
+          <w:sz w:val="24"/>
+          <w:szCs w:val="24"/>
+          <w:bdr w:val="nil"/>
+          <w:shd w:val="clear" w:color="auto" w:fill="C5E2FF"/>
+          <w:lang w:val="en-US"/>
+        </w:rPr>
+        <w:t>}</w:t>
       </w:r>
       <w:r>
         <w:rPr>
@@ -1820,7 +1971,31 @@
           <w:shd w:val="clear" w:color="auto" w:fill="C5E2FF"/>
           <w:lang w:val="en-US"/>
         </w:rPr>
-        <w:t>(County, Regional Municipality, etc.)</w:t>
+        <w:t>{</w:t>
+      </w:r>
+      <w:r>
+        <w:rPr>
+          <w:rFonts w:ascii="Arial" w:eastAsia="Arial" w:hAnsi="Arial" w:cs="Arial"/>
+          <w:i/>
+          <w:sz w:val="24"/>
+          <w:szCs w:val="24"/>
+          <w:bdr w:val="nil"/>
+          <w:shd w:val="clear" w:color="auto" w:fill="C5E2FF"/>
+          <w:lang w:val="en-US"/>
+        </w:rPr>
+        <w:t>County, Regional Municipality, etc.</w:t>
+      </w:r>
+      <w:r>
+        <w:rPr>
+          <w:rFonts w:ascii="Arial" w:eastAsia="Arial" w:hAnsi="Arial" w:cs="Arial"/>
+          <w:i/>
+          <w:sz w:val="24"/>
+          <w:szCs w:val="24"/>
+          <w:bdr w:val="nil"/>
+          <w:shd w:val="clear" w:color="auto" w:fill="C5E2FF"/>
+          <w:lang w:val="en-US"/>
+        </w:rPr>
+        <w:t>}</w:t>
       </w:r>
       <w:r>
         <w:rPr>
@@ -1842,7 +2017,31 @@
           <w:shd w:val="clear" w:color="auto" w:fill="C5E2FF"/>
           <w:lang w:val="en-US"/>
         </w:rPr>
-        <w:t>(insert name of County, Regional Municipality, etc.)</w:t>
+        <w:t>{</w:t>
+      </w:r>
+      <w:r>
+        <w:rPr>
+          <w:rFonts w:ascii="Arial" w:eastAsia="Arial" w:hAnsi="Arial" w:cs="Arial"/>
+          <w:i/>
+          <w:sz w:val="24"/>
+          <w:szCs w:val="24"/>
+          <w:bdr w:val="nil"/>
+          <w:shd w:val="clear" w:color="auto" w:fill="C5E2FF"/>
+          <w:lang w:val="en-US"/>
+        </w:rPr>
+        <w:t>insert name of County, Regional Municipality, etc.</w:t>
+      </w:r>
+      <w:r>
+        <w:rPr>
+          <w:rFonts w:ascii="Arial" w:eastAsia="Arial" w:hAnsi="Arial" w:cs="Arial"/>
+          <w:i/>
+          <w:sz w:val="24"/>
+          <w:szCs w:val="24"/>
+          <w:bdr w:val="nil"/>
+          <w:shd w:val="clear" w:color="auto" w:fill="C5E2FF"/>
+          <w:lang w:val="en-US"/>
+        </w:rPr>
+        <w:t>}</w:t>
       </w:r>
       <w:r>
         <w:rPr>
@@ -1864,7 +2063,31 @@
           <w:shd w:val="clear" w:color="auto" w:fill="C5E2FF"/>
           <w:lang w:val="en-US"/>
         </w:rPr>
-        <w:t>(insert date)</w:t>
+        <w:t>{</w:t>
+      </w:r>
+      <w:r>
+        <w:rPr>
+          <w:rFonts w:ascii="Arial" w:eastAsia="Arial" w:hAnsi="Arial" w:cs="Arial"/>
+          <w:i/>
+          <w:sz w:val="24"/>
+          <w:szCs w:val="24"/>
+          <w:bdr w:val="nil"/>
+          <w:shd w:val="clear" w:color="auto" w:fill="C5E2FF"/>
+          <w:lang w:val="en-US"/>
+        </w:rPr>
+        <w:t>insert date</w:t>
+      </w:r>
+      <w:r>
+        <w:rPr>
+          <w:rFonts w:ascii="Arial" w:eastAsia="Arial" w:hAnsi="Arial" w:cs="Arial"/>
+          <w:i/>
+          <w:sz w:val="24"/>
+          <w:szCs w:val="24"/>
+          <w:bdr w:val="nil"/>
+          <w:shd w:val="clear" w:color="auto" w:fill="C5E2FF"/>
+          <w:lang w:val="en-US"/>
+        </w:rPr>
+        <w:t>}</w:t>
       </w:r>
       <w:r>
         <w:rPr>
@@ -1915,7 +2138,7 @@
           <w:szCs w:val="24"/>
         </w:rPr>
       </w:pPr>
-      <w:bookmarkStart w:id="2" w:name="_Hlk75333970"/>
+      <w:bookmarkStart w:id="3" w:name="_Hlk75333970"/>
       <w:r>
         <w:rPr>
           <w:rFonts w:ascii="Arial" w:eastAsia="Times New Roman" w:hAnsi="Arial" w:cs="Arial"/>
@@ -1928,7 +2151,7 @@
         <w:t>Use one of the following if affidavit is being sworn or affirmed by video conference:</w:t>
       </w:r>
     </w:p>
-    <w:bookmarkEnd w:id="2"/>
+    <w:bookmarkEnd w:id="3"/>
     <w:p>
       <w:pPr>
         <w:pBdr>
@@ -2065,6 +2288,7 @@
           <w:lang w:val="en-US"/>
         </w:rPr>
       </w:pPr>
+      <w:proofErr w:type="gramStart"/>
       <w:r>
         <w:rPr>
           <w:rFonts w:ascii="Arial" w:eastAsia="Arial Unicode MS" w:hAnsi="Arial" w:cs="Arial"/>
@@ -2073,19 +2297,42 @@
           <w:bdr w:val="nil"/>
           <w:lang w:val="en-US"/>
         </w:rPr>
-        <w:t xml:space="preserve">by </w:t>
-      </w:r>
-      <w:r>
-        <w:rPr>
-          <w:rFonts w:ascii="Arial" w:eastAsia="Arial" w:hAnsi="Arial" w:cs="Arial"/>
-          <w:i/>
-          <w:sz w:val="24"/>
-          <w:szCs w:val="24"/>
-          <w:bdr w:val="nil"/>
-          <w:shd w:val="clear" w:color="auto" w:fill="C5E2FF"/>
-          <w:lang w:val="en-US"/>
-        </w:rPr>
-        <w:t xml:space="preserve">(insert name of </w:t>
+        <w:t>by</w:t>
+      </w:r>
+      <w:proofErr w:type="gramEnd"/>
+      <w:r>
+        <w:rPr>
+          <w:rFonts w:ascii="Arial" w:eastAsia="Arial Unicode MS" w:hAnsi="Arial" w:cs="Arial"/>
+          <w:sz w:val="24"/>
+          <w:szCs w:val="24"/>
+          <w:bdr w:val="nil"/>
+          <w:lang w:val="en-US"/>
+        </w:rPr>
+        <w:t xml:space="preserve"> </w:t>
+      </w:r>
+      <w:r>
+        <w:rPr>
+          <w:rFonts w:ascii="Arial" w:eastAsia="Arial" w:hAnsi="Arial" w:cs="Arial"/>
+          <w:i/>
+          <w:sz w:val="24"/>
+          <w:szCs w:val="24"/>
+          <w:bdr w:val="nil"/>
+          <w:shd w:val="clear" w:color="auto" w:fill="C5E2FF"/>
+          <w:lang w:val="en-US"/>
+        </w:rPr>
+        <w:t>{</w:t>
+      </w:r>
+      <w:r>
+        <w:rPr>
+          <w:rFonts w:ascii="Arial" w:eastAsia="Arial" w:hAnsi="Arial" w:cs="Arial"/>
+          <w:i/>
+          <w:sz w:val="24"/>
+          <w:szCs w:val="24"/>
+          <w:bdr w:val="nil"/>
+          <w:shd w:val="clear" w:color="auto" w:fill="C5E2FF"/>
+          <w:lang w:val="en-US"/>
+        </w:rPr>
+        <w:t xml:space="preserve">insert name of </w:t>
       </w:r>
       <w:r>
         <w:rPr>
@@ -2109,7 +2356,7 @@
           <w:shd w:val="clear" w:color="auto" w:fill="C5E2FF"/>
           <w:lang w:val="en-US"/>
         </w:rPr>
-        <w:t>)</w:t>
+        <w:t>}</w:t>
       </w:r>
       <w:r>
         <w:rPr>
@@ -2131,7 +2378,31 @@
           <w:shd w:val="clear" w:color="auto" w:fill="C5E2FF"/>
           <w:lang w:val="en-US"/>
         </w:rPr>
-        <w:t>(City, Town, etc.)</w:t>
+        <w:t>{</w:t>
+      </w:r>
+      <w:r>
+        <w:rPr>
+          <w:rFonts w:ascii="Arial" w:eastAsia="Arial" w:hAnsi="Arial" w:cs="Arial"/>
+          <w:i/>
+          <w:sz w:val="24"/>
+          <w:szCs w:val="24"/>
+          <w:bdr w:val="nil"/>
+          <w:shd w:val="clear" w:color="auto" w:fill="C5E2FF"/>
+          <w:lang w:val="en-US"/>
+        </w:rPr>
+        <w:t>City, Town, etc.</w:t>
+      </w:r>
+      <w:r>
+        <w:rPr>
+          <w:rFonts w:ascii="Arial" w:eastAsia="Arial" w:hAnsi="Arial" w:cs="Arial"/>
+          <w:i/>
+          <w:sz w:val="24"/>
+          <w:szCs w:val="24"/>
+          <w:bdr w:val="nil"/>
+          <w:shd w:val="clear" w:color="auto" w:fill="C5E2FF"/>
+          <w:lang w:val="en-US"/>
+        </w:rPr>
+        <w:t>}</w:t>
       </w:r>
       <w:r>
         <w:rPr>
@@ -2153,7 +2424,31 @@
           <w:shd w:val="clear" w:color="auto" w:fill="C5E2FF"/>
           <w:lang w:val="en-US"/>
         </w:rPr>
-        <w:t>(insert name of city, town, etc.)</w:t>
+        <w:t>{</w:t>
+      </w:r>
+      <w:r>
+        <w:rPr>
+          <w:rFonts w:ascii="Arial" w:eastAsia="Arial" w:hAnsi="Arial" w:cs="Arial"/>
+          <w:i/>
+          <w:sz w:val="24"/>
+          <w:szCs w:val="24"/>
+          <w:bdr w:val="nil"/>
+          <w:shd w:val="clear" w:color="auto" w:fill="C5E2FF"/>
+          <w:lang w:val="en-US"/>
+        </w:rPr>
+        <w:t>insert name of city, town, etc.</w:t>
+      </w:r>
+      <w:r>
+        <w:rPr>
+          <w:rFonts w:ascii="Arial" w:eastAsia="Arial" w:hAnsi="Arial" w:cs="Arial"/>
+          <w:i/>
+          <w:sz w:val="24"/>
+          <w:szCs w:val="24"/>
+          <w:bdr w:val="nil"/>
+          <w:shd w:val="clear" w:color="auto" w:fill="C5E2FF"/>
+          <w:lang w:val="en-US"/>
+        </w:rPr>
+        <w:t>}</w:t>
       </w:r>
       <w:r>
         <w:rPr>
@@ -2175,7 +2470,31 @@
           <w:shd w:val="clear" w:color="auto" w:fill="C5E2FF"/>
           <w:lang w:val="en-US"/>
         </w:rPr>
-        <w:t>(County, Regional Municipality, etc.)</w:t>
+        <w:t>{</w:t>
+      </w:r>
+      <w:r>
+        <w:rPr>
+          <w:rFonts w:ascii="Arial" w:eastAsia="Arial" w:hAnsi="Arial" w:cs="Arial"/>
+          <w:i/>
+          <w:sz w:val="24"/>
+          <w:szCs w:val="24"/>
+          <w:bdr w:val="nil"/>
+          <w:shd w:val="clear" w:color="auto" w:fill="C5E2FF"/>
+          <w:lang w:val="en-US"/>
+        </w:rPr>
+        <w:t>County, Regional Municipality, etc.</w:t>
+      </w:r>
+      <w:r>
+        <w:rPr>
+          <w:rFonts w:ascii="Arial" w:eastAsia="Arial" w:hAnsi="Arial" w:cs="Arial"/>
+          <w:i/>
+          <w:sz w:val="24"/>
+          <w:szCs w:val="24"/>
+          <w:bdr w:val="nil"/>
+          <w:shd w:val="clear" w:color="auto" w:fill="C5E2FF"/>
+          <w:lang w:val="en-US"/>
+        </w:rPr>
+        <w:t>}</w:t>
       </w:r>
       <w:r>
         <w:rPr>
@@ -2197,7 +2516,31 @@
           <w:shd w:val="clear" w:color="auto" w:fill="C5E2FF"/>
           <w:lang w:val="en-US"/>
         </w:rPr>
-        <w:t>(insert name of County, Regional Municipality, etc.)</w:t>
+        <w:t>{</w:t>
+      </w:r>
+      <w:r>
+        <w:rPr>
+          <w:rFonts w:ascii="Arial" w:eastAsia="Arial" w:hAnsi="Arial" w:cs="Arial"/>
+          <w:i/>
+          <w:sz w:val="24"/>
+          <w:szCs w:val="24"/>
+          <w:bdr w:val="nil"/>
+          <w:shd w:val="clear" w:color="auto" w:fill="C5E2FF"/>
+          <w:lang w:val="en-US"/>
+        </w:rPr>
+        <w:t>insert name of County, Regional Municipality, etc.</w:t>
+      </w:r>
+      <w:r>
+        <w:rPr>
+          <w:rFonts w:ascii="Arial" w:eastAsia="Arial" w:hAnsi="Arial" w:cs="Arial"/>
+          <w:i/>
+          <w:sz w:val="24"/>
+          <w:szCs w:val="24"/>
+          <w:bdr w:val="nil"/>
+          <w:shd w:val="clear" w:color="auto" w:fill="C5E2FF"/>
+          <w:lang w:val="en-US"/>
+        </w:rPr>
+        <w:t>}</w:t>
       </w:r>
       <w:r>
         <w:rPr>
@@ -2219,7 +2562,31 @@
           <w:shd w:val="clear" w:color="auto" w:fill="C5E2FF"/>
           <w:lang w:val="en-US"/>
         </w:rPr>
-        <w:t>(insert date)</w:t>
+        <w:t>{</w:t>
+      </w:r>
+      <w:r>
+        <w:rPr>
+          <w:rFonts w:ascii="Arial" w:eastAsia="Arial" w:hAnsi="Arial" w:cs="Arial"/>
+          <w:i/>
+          <w:sz w:val="24"/>
+          <w:szCs w:val="24"/>
+          <w:bdr w:val="nil"/>
+          <w:shd w:val="clear" w:color="auto" w:fill="C5E2FF"/>
+          <w:lang w:val="en-US"/>
+        </w:rPr>
+        <w:t>insert date</w:t>
+      </w:r>
+      <w:r>
+        <w:rPr>
+          <w:rFonts w:ascii="Arial" w:eastAsia="Arial" w:hAnsi="Arial" w:cs="Arial"/>
+          <w:i/>
+          <w:sz w:val="24"/>
+          <w:szCs w:val="24"/>
+          <w:bdr w:val="nil"/>
+          <w:shd w:val="clear" w:color="auto" w:fill="C5E2FF"/>
+          <w:lang w:val="en-US"/>
+        </w:rPr>
+        <w:t>}</w:t>
       </w:r>
       <w:r>
         <w:rPr>
@@ -2372,6 +2739,7 @@
           <w:lang w:val="en-US"/>
         </w:rPr>
       </w:pPr>
+      <w:proofErr w:type="gramStart"/>
       <w:r>
         <w:rPr>
           <w:rFonts w:ascii="Arial" w:eastAsia="Arial Unicode MS" w:hAnsi="Arial" w:cs="Arial"/>
@@ -2380,19 +2748,42 @@
           <w:bdr w:val="nil"/>
           <w:lang w:val="en-US"/>
         </w:rPr>
-        <w:t xml:space="preserve">by </w:t>
-      </w:r>
-      <w:r>
-        <w:rPr>
-          <w:rFonts w:ascii="Arial" w:eastAsia="Arial" w:hAnsi="Arial" w:cs="Arial"/>
-          <w:i/>
-          <w:sz w:val="24"/>
-          <w:szCs w:val="24"/>
-          <w:bdr w:val="nil"/>
-          <w:shd w:val="clear" w:color="auto" w:fill="C5E2FF"/>
-          <w:lang w:val="en-US"/>
-        </w:rPr>
-        <w:t xml:space="preserve">(insert name of </w:t>
+        <w:t>by</w:t>
+      </w:r>
+      <w:proofErr w:type="gramEnd"/>
+      <w:r>
+        <w:rPr>
+          <w:rFonts w:ascii="Arial" w:eastAsia="Arial Unicode MS" w:hAnsi="Arial" w:cs="Arial"/>
+          <w:sz w:val="24"/>
+          <w:szCs w:val="24"/>
+          <w:bdr w:val="nil"/>
+          <w:lang w:val="en-US"/>
+        </w:rPr>
+        <w:t xml:space="preserve"> </w:t>
+      </w:r>
+      <w:r>
+        <w:rPr>
+          <w:rFonts w:ascii="Arial" w:eastAsia="Arial" w:hAnsi="Arial" w:cs="Arial"/>
+          <w:i/>
+          <w:sz w:val="24"/>
+          <w:szCs w:val="24"/>
+          <w:bdr w:val="nil"/>
+          <w:shd w:val="clear" w:color="auto" w:fill="C5E2FF"/>
+          <w:lang w:val="en-US"/>
+        </w:rPr>
+        <w:t>{</w:t>
+      </w:r>
+      <w:r>
+        <w:rPr>
+          <w:rFonts w:ascii="Arial" w:eastAsia="Arial" w:hAnsi="Arial" w:cs="Arial"/>
+          <w:i/>
+          <w:sz w:val="24"/>
+          <w:szCs w:val="24"/>
+          <w:bdr w:val="nil"/>
+          <w:shd w:val="clear" w:color="auto" w:fill="C5E2FF"/>
+          <w:lang w:val="en-US"/>
+        </w:rPr>
+        <w:t xml:space="preserve">insert name of </w:t>
       </w:r>
       <w:r>
         <w:rPr>
@@ -2416,7 +2807,7 @@
           <w:shd w:val="clear" w:color="auto" w:fill="C5E2FF"/>
           <w:lang w:val="en-US"/>
         </w:rPr>
-        <w:t>)</w:t>
+        <w:t>}</w:t>
       </w:r>
       <w:r>
         <w:rPr>
@@ -2438,7 +2829,31 @@
           <w:shd w:val="clear" w:color="auto" w:fill="C5E2FF"/>
           <w:lang w:val="en-US"/>
         </w:rPr>
-        <w:t>(City, Town, etc.)</w:t>
+        <w:t>{</w:t>
+      </w:r>
+      <w:r>
+        <w:rPr>
+          <w:rFonts w:ascii="Arial" w:eastAsia="Arial" w:hAnsi="Arial" w:cs="Arial"/>
+          <w:i/>
+          <w:sz w:val="24"/>
+          <w:szCs w:val="24"/>
+          <w:bdr w:val="nil"/>
+          <w:shd w:val="clear" w:color="auto" w:fill="C5E2FF"/>
+          <w:lang w:val="en-US"/>
+        </w:rPr>
+        <w:t>City, Town, etc.</w:t>
+      </w:r>
+      <w:r>
+        <w:rPr>
+          <w:rFonts w:ascii="Arial" w:eastAsia="Arial" w:hAnsi="Arial" w:cs="Arial"/>
+          <w:i/>
+          <w:sz w:val="24"/>
+          <w:szCs w:val="24"/>
+          <w:bdr w:val="nil"/>
+          <w:shd w:val="clear" w:color="auto" w:fill="C5E2FF"/>
+          <w:lang w:val="en-US"/>
+        </w:rPr>
+        <w:t>}</w:t>
       </w:r>
       <w:r>
         <w:rPr>
@@ -2460,7 +2875,43 @@
           <w:shd w:val="clear" w:color="auto" w:fill="C5E2FF"/>
           <w:lang w:val="en-US"/>
         </w:rPr>
-        <w:t xml:space="preserve">(insert name of city, town, etc.) </w:t>
+        <w:t>{</w:t>
+      </w:r>
+      <w:r>
+        <w:rPr>
+          <w:rFonts w:ascii="Arial" w:eastAsia="Arial" w:hAnsi="Arial" w:cs="Arial"/>
+          <w:i/>
+          <w:sz w:val="24"/>
+          <w:szCs w:val="24"/>
+          <w:bdr w:val="nil"/>
+          <w:shd w:val="clear" w:color="auto" w:fill="C5E2FF"/>
+          <w:lang w:val="en-US"/>
+        </w:rPr>
+        <w:t>insert name of city, town, etc.</w:t>
+      </w:r>
+      <w:r>
+        <w:rPr>
+          <w:rFonts w:ascii="Arial" w:eastAsia="Arial" w:hAnsi="Arial" w:cs="Arial"/>
+          <w:i/>
+          <w:sz w:val="24"/>
+          <w:szCs w:val="24"/>
+          <w:bdr w:val="nil"/>
+          <w:shd w:val="clear" w:color="auto" w:fill="C5E2FF"/>
+          <w:lang w:val="en-US"/>
+        </w:rPr>
+        <w:t>}</w:t>
+      </w:r>
+      <w:r>
+        <w:rPr>
+          <w:rFonts w:ascii="Arial" w:eastAsia="Arial" w:hAnsi="Arial" w:cs="Arial"/>
+          <w:i/>
+          <w:sz w:val="24"/>
+          <w:szCs w:val="24"/>
+          <w:bdr w:val="nil"/>
+          <w:shd w:val="clear" w:color="auto" w:fill="C5E2FF"/>
+          <w:lang w:val="en-US"/>
+        </w:rPr>
+        <w:t xml:space="preserve"> </w:t>
       </w:r>
       <w:r>
         <w:rPr>
@@ -2482,7 +2933,31 @@
           <w:shd w:val="clear" w:color="auto" w:fill="C5E2FF"/>
           <w:lang w:val="en-US"/>
         </w:rPr>
-        <w:t>(County, Regional Municipality, etc.)</w:t>
+        <w:t>{</w:t>
+      </w:r>
+      <w:r>
+        <w:rPr>
+          <w:rFonts w:ascii="Arial" w:eastAsia="Arial" w:hAnsi="Arial" w:cs="Arial"/>
+          <w:i/>
+          <w:sz w:val="24"/>
+          <w:szCs w:val="24"/>
+          <w:bdr w:val="nil"/>
+          <w:shd w:val="clear" w:color="auto" w:fill="C5E2FF"/>
+          <w:lang w:val="en-US"/>
+        </w:rPr>
+        <w:t>County, Regional Municipality, etc.</w:t>
+      </w:r>
+      <w:r>
+        <w:rPr>
+          <w:rFonts w:ascii="Arial" w:eastAsia="Arial" w:hAnsi="Arial" w:cs="Arial"/>
+          <w:i/>
+          <w:sz w:val="24"/>
+          <w:szCs w:val="24"/>
+          <w:bdr w:val="nil"/>
+          <w:shd w:val="clear" w:color="auto" w:fill="C5E2FF"/>
+          <w:lang w:val="en-US"/>
+        </w:rPr>
+        <w:t>}</w:t>
       </w:r>
       <w:r>
         <w:rPr>
@@ -2504,7 +2979,43 @@
           <w:shd w:val="clear" w:color="auto" w:fill="C5E2FF"/>
           <w:lang w:val="en-US"/>
         </w:rPr>
-        <w:t>(insert name of County, Regional Municipality, etc.)</w:t>
+        <w:t>{</w:t>
+      </w:r>
+      <w:r>
+        <w:rPr>
+          <w:rFonts w:ascii="Arial" w:eastAsia="Arial" w:hAnsi="Arial" w:cs="Arial"/>
+          <w:i/>
+          <w:sz w:val="24"/>
+          <w:szCs w:val="24"/>
+          <w:bdr w:val="nil"/>
+          <w:shd w:val="clear" w:color="auto" w:fill="C5E2FF"/>
+          <w:lang w:val="en-US"/>
+        </w:rPr>
+        <w:t>insert name of Coun</w:t>
+      </w:r>
+      <w:r>
+        <w:rPr>
+          <w:rFonts w:ascii="Arial" w:eastAsia="Arial" w:hAnsi="Arial" w:cs="Arial"/>
+          <w:i/>
+          <w:sz w:val="24"/>
+          <w:szCs w:val="24"/>
+          <w:bdr w:val="nil"/>
+          <w:shd w:val="clear" w:color="auto" w:fill="C5E2FF"/>
+          <w:lang w:val="en-US"/>
+        </w:rPr>
+        <w:t>ty, Regional Municipality, etc.</w:t>
+      </w:r>
+      <w:r>
+        <w:rPr>
+          <w:rFonts w:ascii="Arial" w:eastAsia="Arial" w:hAnsi="Arial" w:cs="Arial"/>
+          <w:i/>
+          <w:sz w:val="24"/>
+          <w:szCs w:val="24"/>
+          <w:bdr w:val="nil"/>
+          <w:shd w:val="clear" w:color="auto" w:fill="C5E2FF"/>
+          <w:lang w:val="en-US"/>
+        </w:rPr>
+        <w:t>}</w:t>
       </w:r>
       <w:r>
         <w:rPr>
@@ -2526,7 +3037,31 @@
           <w:shd w:val="clear" w:color="auto" w:fill="C5E2FF"/>
           <w:lang w:val="en-US"/>
         </w:rPr>
-        <w:t>(City, Town, etc.)</w:t>
+        <w:t>{</w:t>
+      </w:r>
+      <w:r>
+        <w:rPr>
+          <w:rFonts w:ascii="Arial" w:eastAsia="Arial" w:hAnsi="Arial" w:cs="Arial"/>
+          <w:i/>
+          <w:sz w:val="24"/>
+          <w:szCs w:val="24"/>
+          <w:bdr w:val="nil"/>
+          <w:shd w:val="clear" w:color="auto" w:fill="C5E2FF"/>
+          <w:lang w:val="en-US"/>
+        </w:rPr>
+        <w:t>City, Town, etc.</w:t>
+      </w:r>
+      <w:r>
+        <w:rPr>
+          <w:rFonts w:ascii="Arial" w:eastAsia="Arial" w:hAnsi="Arial" w:cs="Arial"/>
+          <w:i/>
+          <w:sz w:val="24"/>
+          <w:szCs w:val="24"/>
+          <w:bdr w:val="nil"/>
+          <w:shd w:val="clear" w:color="auto" w:fill="C5E2FF"/>
+          <w:lang w:val="en-US"/>
+        </w:rPr>
+        <w:t>}</w:t>
       </w:r>
       <w:r>
         <w:rPr>
@@ -2548,7 +3083,31 @@
           <w:shd w:val="clear" w:color="auto" w:fill="C5E2FF"/>
           <w:lang w:val="en-US"/>
         </w:rPr>
-        <w:t>(insert name of city, town, etc.)</w:t>
+        <w:t>{</w:t>
+      </w:r>
+      <w:r>
+        <w:rPr>
+          <w:rFonts w:ascii="Arial" w:eastAsia="Arial" w:hAnsi="Arial" w:cs="Arial"/>
+          <w:i/>
+          <w:sz w:val="24"/>
+          <w:szCs w:val="24"/>
+          <w:bdr w:val="nil"/>
+          <w:shd w:val="clear" w:color="auto" w:fill="C5E2FF"/>
+          <w:lang w:val="en-US"/>
+        </w:rPr>
+        <w:t>insert name of city, town, etc.</w:t>
+      </w:r>
+      <w:r>
+        <w:rPr>
+          <w:rFonts w:ascii="Arial" w:eastAsia="Arial" w:hAnsi="Arial" w:cs="Arial"/>
+          <w:i/>
+          <w:sz w:val="24"/>
+          <w:szCs w:val="24"/>
+          <w:bdr w:val="nil"/>
+          <w:shd w:val="clear" w:color="auto" w:fill="C5E2FF"/>
+          <w:lang w:val="en-US"/>
+        </w:rPr>
+        <w:t>}</w:t>
       </w:r>
       <w:r>
         <w:rPr>
@@ -2570,7 +3129,31 @@
           <w:shd w:val="clear" w:color="auto" w:fill="C5E2FF"/>
           <w:lang w:val="en-US"/>
         </w:rPr>
-        <w:t>(County, Regional Municipality, etc.)</w:t>
+        <w:t>{</w:t>
+      </w:r>
+      <w:r>
+        <w:rPr>
+          <w:rFonts w:ascii="Arial" w:eastAsia="Arial" w:hAnsi="Arial" w:cs="Arial"/>
+          <w:i/>
+          <w:sz w:val="24"/>
+          <w:szCs w:val="24"/>
+          <w:bdr w:val="nil"/>
+          <w:shd w:val="clear" w:color="auto" w:fill="C5E2FF"/>
+          <w:lang w:val="en-US"/>
+        </w:rPr>
+        <w:t>County, Regional Municipality, etc.</w:t>
+      </w:r>
+      <w:r>
+        <w:rPr>
+          <w:rFonts w:ascii="Arial" w:eastAsia="Arial" w:hAnsi="Arial" w:cs="Arial"/>
+          <w:i/>
+          <w:sz w:val="24"/>
+          <w:szCs w:val="24"/>
+          <w:bdr w:val="nil"/>
+          <w:shd w:val="clear" w:color="auto" w:fill="C5E2FF"/>
+          <w:lang w:val="en-US"/>
+        </w:rPr>
+        <w:t>}</w:t>
       </w:r>
       <w:r>
         <w:rPr>
@@ -2592,7 +3175,31 @@
           <w:shd w:val="clear" w:color="auto" w:fill="C5E2FF"/>
           <w:lang w:val="en-US"/>
         </w:rPr>
-        <w:t>(insert name of County, Regional Municipality, etc.)</w:t>
+        <w:t>{</w:t>
+      </w:r>
+      <w:r>
+        <w:rPr>
+          <w:rFonts w:ascii="Arial" w:eastAsia="Arial" w:hAnsi="Arial" w:cs="Arial"/>
+          <w:i/>
+          <w:sz w:val="24"/>
+          <w:szCs w:val="24"/>
+          <w:bdr w:val="nil"/>
+          <w:shd w:val="clear" w:color="auto" w:fill="C5E2FF"/>
+          <w:lang w:val="en-US"/>
+        </w:rPr>
+        <w:t>insert name of County, Regional Municipality, etc.</w:t>
+      </w:r>
+      <w:r>
+        <w:rPr>
+          <w:rFonts w:ascii="Arial" w:eastAsia="Arial" w:hAnsi="Arial" w:cs="Arial"/>
+          <w:i/>
+          <w:sz w:val="24"/>
+          <w:szCs w:val="24"/>
+          <w:bdr w:val="nil"/>
+          <w:shd w:val="clear" w:color="auto" w:fill="C5E2FF"/>
+          <w:lang w:val="en-US"/>
+        </w:rPr>
+        <w:t>}</w:t>
       </w:r>
       <w:r>
         <w:rPr>
@@ -2614,7 +3221,31 @@
           <w:shd w:val="clear" w:color="auto" w:fill="C5E2FF"/>
           <w:lang w:val="en-US"/>
         </w:rPr>
-        <w:t>(insert date)</w:t>
+        <w:t>{</w:t>
+      </w:r>
+      <w:r>
+        <w:rPr>
+          <w:rFonts w:ascii="Arial" w:eastAsia="Arial" w:hAnsi="Arial" w:cs="Arial"/>
+          <w:i/>
+          <w:sz w:val="24"/>
+          <w:szCs w:val="24"/>
+          <w:bdr w:val="nil"/>
+          <w:shd w:val="clear" w:color="auto" w:fill="C5E2FF"/>
+          <w:lang w:val="en-US"/>
+        </w:rPr>
+        <w:t>insert date</w:t>
+      </w:r>
+      <w:r>
+        <w:rPr>
+          <w:rFonts w:ascii="Arial" w:eastAsia="Arial" w:hAnsi="Arial" w:cs="Arial"/>
+          <w:i/>
+          <w:sz w:val="24"/>
+          <w:szCs w:val="24"/>
+          <w:bdr w:val="nil"/>
+          <w:shd w:val="clear" w:color="auto" w:fill="C5E2FF"/>
+          <w:lang w:val="en-US"/>
+        </w:rPr>
+        <w:t>}</w:t>
       </w:r>
       <w:r>
         <w:rPr>
@@ -2680,7 +3311,23 @@
           <w:i/>
           <w:shd w:val="clear" w:color="auto" w:fill="C5E2FF"/>
         </w:rPr>
-        <w:t>(insert date)</w:t>
+        <w:t>{</w:t>
+      </w:r>
+      <w:r>
+        <w:rPr>
+          <w:rFonts w:eastAsia="Arial"/>
+          <w:i/>
+          <w:shd w:val="clear" w:color="auto" w:fill="C5E2FF"/>
+        </w:rPr>
+        <w:t>insert date</w:t>
+      </w:r>
+      <w:r>
+        <w:rPr>
+          <w:rFonts w:eastAsia="Arial"/>
+          <w:i/>
+          <w:shd w:val="clear" w:color="auto" w:fill="C5E2FF"/>
+        </w:rPr>
+        <w:t>}</w:t>
       </w:r>
       <w:r>
         <w:t xml:space="preserve"> d</w:t>
@@ -2694,7 +3341,23 @@
           <w:i/>
           <w:shd w:val="clear" w:color="auto" w:fill="C5E2FF"/>
         </w:rPr>
-        <w:t>(insert month)</w:t>
+        <w:t>{</w:t>
+      </w:r>
+      <w:r>
+        <w:rPr>
+          <w:rFonts w:eastAsia="Arial"/>
+          <w:i/>
+          <w:shd w:val="clear" w:color="auto" w:fill="C5E2FF"/>
+        </w:rPr>
+        <w:t>insert month</w:t>
+      </w:r>
+      <w:r>
+        <w:rPr>
+          <w:rFonts w:eastAsia="Arial"/>
+          <w:i/>
+          <w:shd w:val="clear" w:color="auto" w:fill="C5E2FF"/>
+        </w:rPr>
+        <w:t>}</w:t>
       </w:r>
       <w:r>
         <w:t xml:space="preserve">, </w:t>
@@ -2705,7 +3368,23 @@
           <w:i/>
           <w:shd w:val="clear" w:color="auto" w:fill="C5E2FF"/>
         </w:rPr>
-        <w:t>(insert year)</w:t>
+        <w:t>{</w:t>
+      </w:r>
+      <w:r>
+        <w:rPr>
+          <w:rFonts w:eastAsia="Arial"/>
+          <w:i/>
+          <w:shd w:val="clear" w:color="auto" w:fill="C5E2FF"/>
+        </w:rPr>
+        <w:t>insert year</w:t>
+      </w:r>
+      <w:r>
+        <w:rPr>
+          <w:rFonts w:eastAsia="Arial"/>
+          <w:i/>
+          <w:shd w:val="clear" w:color="auto" w:fill="C5E2FF"/>
+        </w:rPr>
+        <w:t>}</w:t>
       </w:r>
       <w:r>
         <w:t>.</w:t>
@@ -2784,7 +3463,7 @@
                 <w:snapToGrid w:val="0"/>
               </w:rPr>
             </w:pPr>
-            <w:bookmarkStart w:id="3" w:name="_Hlk77694278"/>
+            <w:bookmarkStart w:id="4" w:name="_Hlk77694278"/>
           </w:p>
         </w:tc>
         <w:tc>
@@ -2931,7 +3610,7 @@
           </w:p>
         </w:tc>
       </w:tr>
-      <w:bookmarkEnd w:id="3"/>
+      <w:bookmarkEnd w:id="4"/>
     </w:tbl>
     <w:p>
       <w:pPr>
@@ -3008,7 +3687,7 @@
 </file>
 
 <file path=word/endnotes.xml><?xml version="1.0" encoding="utf-8"?>
-<w:endnotes xmlns:wpc="http://schemas.microsoft.com/office/word/2010/wordprocessingCanvas" xmlns:cx="http://schemas.microsoft.com/office/drawing/2014/chartex" xmlns:cx1="http://schemas.microsoft.com/office/drawing/2015/9/8/chartex" xmlns:cx2="http://schemas.microsoft.com/office/drawing/2015/10/21/chartex" xmlns:cx3="http://schemas.microsoft.com/office/drawing/2016/5/9/chartex" xmlns:cx4="http://schemas.microsoft.com/office/drawing/2016/5/10/chartex" xmlns:cx5="http://schemas.microsoft.com/office/drawing/2016/5/11/chartex" xmlns:cx6="http://schemas.microsoft.com/office/drawing/2016/5/12/chartex" xmlns:cx7="http://schemas.microsoft.com/office/drawing/2016/5/13/chartex" xmlns:cx8="http://schemas.microsoft.com/office/drawing/2016/5/14/chartex" xmlns:mc="http://schemas.openxmlformats.org/markup-compatibility/2006" xmlns:aink="http://schemas.microsoft.com/office/drawing/2016/ink" xmlns:am3d="http://schemas.microsoft.com/office/drawing/2017/model3d" xmlns:o="urn:schemas-microsoft-com:office:office" xmlns:r="http://schemas.openxmlformats.org/officeDocument/2006/relationships" xmlns:m="http://schemas.openxmlformats.org/officeDocument/2006/math" xmlns:v="urn:schemas-microsoft-com:vml" xmlns:wp14="http://schemas.microsoft.com/office/word/2010/wordprocessingDrawing" xmlns:wp="http://schemas.openxmlformats.org/drawingml/2006/wordprocessingDrawing" xmlns:w10="urn:schemas-microsoft-com:office:word" xmlns:w="http://schemas.openxmlformats.org/wordprocessingml/2006/main" xmlns:w14="http://schemas.microsoft.com/office/word/2010/wordml" xmlns:w15="http://schemas.microsoft.com/office/word/2012/wordml" xmlns:w16cex="http://schemas.microsoft.com/office/word/2018/wordml/cex" xmlns:w16cid="http://schemas.microsoft.com/office/word/2016/wordml/cid" xmlns:w16="http://schemas.microsoft.com/office/word/2018/wordml" xmlns:w16sdtdh="http://schemas.microsoft.com/office/word/2020/wordml/sdtdatahash" xmlns:w16se="http://schemas.microsoft.com/office/word/2015/wordml/symex" xmlns:wpg="http://schemas.microsoft.com/office/word/2010/wordprocessingGroup" xmlns:wpi="http://schemas.microsoft.com/office/word/2010/wordprocessingInk" xmlns:wne="http://schemas.microsoft.com/office/word/2006/wordml" xmlns:wps="http://schemas.microsoft.com/office/word/2010/wordprocessingShape" mc:Ignorable="w14 w15 w16se w16cid w16 w16cex w16sdtdh wp14">
+<w:endnotes xmlns:wpc="http://schemas.microsoft.com/office/word/2010/wordprocessingCanvas" xmlns:cx="http://schemas.microsoft.com/office/drawing/2014/chartex" xmlns:cx1="http://schemas.microsoft.com/office/drawing/2015/9/8/chartex" xmlns:mc="http://schemas.openxmlformats.org/markup-compatibility/2006" xmlns:o="urn:schemas-microsoft-com:office:office" xmlns:r="http://schemas.openxmlformats.org/officeDocument/2006/relationships" xmlns:m="http://schemas.openxmlformats.org/officeDocument/2006/math" xmlns:v="urn:schemas-microsoft-com:vml" xmlns:wp14="http://schemas.microsoft.com/office/word/2010/wordprocessingDrawing" xmlns:wp="http://schemas.openxmlformats.org/drawingml/2006/wordprocessingDrawing" xmlns:w10="urn:schemas-microsoft-com:office:word" xmlns:w="http://schemas.openxmlformats.org/wordprocessingml/2006/main" xmlns:w14="http://schemas.microsoft.com/office/word/2010/wordml" xmlns:w15="http://schemas.microsoft.com/office/word/2012/wordml" xmlns:w16se="http://schemas.microsoft.com/office/word/2015/wordml/symex" xmlns:wpg="http://schemas.microsoft.com/office/word/2010/wordprocessingGroup" xmlns:wpi="http://schemas.microsoft.com/office/word/2010/wordprocessingInk" xmlns:wne="http://schemas.microsoft.com/office/word/2006/wordml" xmlns:wps="http://schemas.microsoft.com/office/word/2010/wordprocessingShape" mc:Ignorable="w14 w15 w16se wp14">
   <w:endnote w:type="separator" w:id="-1">
     <w:p>
       <w:r>
@@ -3027,7 +3706,7 @@
 </file>
 
 <file path=word/footer1.xml><?xml version="1.0" encoding="utf-8"?>
-<w:ftr xmlns:wpc="http://schemas.microsoft.com/office/word/2010/wordprocessingCanvas" xmlns:cx="http://schemas.microsoft.com/office/drawing/2014/chartex" xmlns:cx1="http://schemas.microsoft.com/office/drawing/2015/9/8/chartex" xmlns:cx2="http://schemas.microsoft.com/office/drawing/2015/10/21/chartex" xmlns:cx3="http://schemas.microsoft.com/office/drawing/2016/5/9/chartex" xmlns:cx4="http://schemas.microsoft.com/office/drawing/2016/5/10/chartex" xmlns:cx5="http://schemas.microsoft.com/office/drawing/2016/5/11/chartex" xmlns:cx6="http://schemas.microsoft.com/office/drawing/2016/5/12/chartex" xmlns:cx7="http://schemas.microsoft.com/office/drawing/2016/5/13/chartex" xmlns:cx8="http://schemas.microsoft.com/office/drawing/2016/5/14/chartex" xmlns:mc="http://schemas.openxmlformats.org/markup-compatibility/2006" xmlns:aink="http://schemas.microsoft.com/office/drawing/2016/ink" xmlns:am3d="http://schemas.microsoft.com/office/drawing/2017/model3d" xmlns:o="urn:schemas-microsoft-com:office:office" xmlns:r="http://schemas.openxmlformats.org/officeDocument/2006/relationships" xmlns:m="http://schemas.openxmlformats.org/officeDocument/2006/math" xmlns:v="urn:schemas-microsoft-com:vml" xmlns:wp14="http://schemas.microsoft.com/office/word/2010/wordprocessingDrawing" xmlns:wp="http://schemas.openxmlformats.org/drawingml/2006/wordprocessingDrawing" xmlns:w10="urn:schemas-microsoft-com:office:word" xmlns:w="http://schemas.openxmlformats.org/wordprocessingml/2006/main" xmlns:w14="http://schemas.microsoft.com/office/word/2010/wordml" xmlns:w15="http://schemas.microsoft.com/office/word/2012/wordml" xmlns:w16cex="http://schemas.microsoft.com/office/word/2018/wordml/cex" xmlns:w16cid="http://schemas.microsoft.com/office/word/2016/wordml/cid" xmlns:w16="http://schemas.microsoft.com/office/word/2018/wordml" xmlns:w16sdtdh="http://schemas.microsoft.com/office/word/2020/wordml/sdtdatahash" xmlns:w16se="http://schemas.microsoft.com/office/word/2015/wordml/symex" xmlns:wpg="http://schemas.microsoft.com/office/word/2010/wordprocessingGroup" xmlns:wpi="http://schemas.microsoft.com/office/word/2010/wordprocessingInk" xmlns:wne="http://schemas.microsoft.com/office/word/2006/wordml" xmlns:wps="http://schemas.microsoft.com/office/word/2010/wordprocessingShape" mc:Ignorable="w14 w15 w16se w16cid w16 w16cex w16sdtdh wp14">
+<w:ftr xmlns:wpc="http://schemas.microsoft.com/office/word/2010/wordprocessingCanvas" xmlns:cx="http://schemas.microsoft.com/office/drawing/2014/chartex" xmlns:cx1="http://schemas.microsoft.com/office/drawing/2015/9/8/chartex" xmlns:mc="http://schemas.openxmlformats.org/markup-compatibility/2006" xmlns:o="urn:schemas-microsoft-com:office:office" xmlns:r="http://schemas.openxmlformats.org/officeDocument/2006/relationships" xmlns:m="http://schemas.openxmlformats.org/officeDocument/2006/math" xmlns:v="urn:schemas-microsoft-com:vml" xmlns:wp14="http://schemas.microsoft.com/office/word/2010/wordprocessingDrawing" xmlns:wp="http://schemas.openxmlformats.org/drawingml/2006/wordprocessingDrawing" xmlns:w10="urn:schemas-microsoft-com:office:word" xmlns:w="http://schemas.openxmlformats.org/wordprocessingml/2006/main" xmlns:w14="http://schemas.microsoft.com/office/word/2010/wordml" xmlns:w15="http://schemas.microsoft.com/office/word/2012/wordml" xmlns:w16se="http://schemas.microsoft.com/office/word/2015/wordml/symex" xmlns:wpg="http://schemas.microsoft.com/office/word/2010/wordprocessingGroup" xmlns:wpi="http://schemas.microsoft.com/office/word/2010/wordprocessingInk" xmlns:wne="http://schemas.microsoft.com/office/word/2006/wordml" xmlns:wps="http://schemas.microsoft.com/office/word/2010/wordprocessingShape" mc:Ignorable="w14 w15 w16se wp14">
   <w:p>
     <w:pPr>
       <w:pStyle w:val="Footer"/>
@@ -3037,7 +3716,7 @@
 </file>
 
 <file path=word/footer2.xml><?xml version="1.0" encoding="utf-8"?>
-<w:ftr xmlns:wpc="http://schemas.microsoft.com/office/word/2010/wordprocessingCanvas" xmlns:cx="http://schemas.microsoft.com/office/drawing/2014/chartex" xmlns:cx1="http://schemas.microsoft.com/office/drawing/2015/9/8/chartex" xmlns:cx2="http://schemas.microsoft.com/office/drawing/2015/10/21/chartex" xmlns:cx3="http://schemas.microsoft.com/office/drawing/2016/5/9/chartex" xmlns:cx4="http://schemas.microsoft.com/office/drawing/2016/5/10/chartex" xmlns:cx5="http://schemas.microsoft.com/office/drawing/2016/5/11/chartex" xmlns:cx6="http://schemas.microsoft.com/office/drawing/2016/5/12/chartex" xmlns:cx7="http://schemas.microsoft.com/office/drawing/2016/5/13/chartex" xmlns:cx8="http://schemas.microsoft.com/office/drawing/2016/5/14/chartex" xmlns:mc="http://schemas.openxmlformats.org/markup-compatibility/2006" xmlns:aink="http://schemas.microsoft.com/office/drawing/2016/ink" xmlns:am3d="http://schemas.microsoft.com/office/drawing/2017/model3d" xmlns:o="urn:schemas-microsoft-com:office:office" xmlns:r="http://schemas.openxmlformats.org/officeDocument/2006/relationships" xmlns:m="http://schemas.openxmlformats.org/officeDocument/2006/math" xmlns:v="urn:schemas-microsoft-com:vml" xmlns:wp14="http://schemas.microsoft.com/office/word/2010/wordprocessingDrawing" xmlns:wp="http://schemas.openxmlformats.org/drawingml/2006/wordprocessingDrawing" xmlns:w10="urn:schemas-microsoft-com:office:word" xmlns:w="http://schemas.openxmlformats.org/wordprocessingml/2006/main" xmlns:w14="http://schemas.microsoft.com/office/word/2010/wordml" xmlns:w15="http://schemas.microsoft.com/office/word/2012/wordml" xmlns:w16cex="http://schemas.microsoft.com/office/word/2018/wordml/cex" xmlns:w16cid="http://schemas.microsoft.com/office/word/2016/wordml/cid" xmlns:w16="http://schemas.microsoft.com/office/word/2018/wordml" xmlns:w16sdtdh="http://schemas.microsoft.com/office/word/2020/wordml/sdtdatahash" xmlns:w16se="http://schemas.microsoft.com/office/word/2015/wordml/symex" xmlns:wpg="http://schemas.microsoft.com/office/word/2010/wordprocessingGroup" xmlns:wpi="http://schemas.microsoft.com/office/word/2010/wordprocessingInk" xmlns:wne="http://schemas.microsoft.com/office/word/2006/wordml" xmlns:wps="http://schemas.microsoft.com/office/word/2010/wordprocessingShape" mc:Ignorable="w14 w15 w16se w16cid w16 w16cex w16sdtdh wp14">
+<w:ftr xmlns:wpc="http://schemas.microsoft.com/office/word/2010/wordprocessingCanvas" xmlns:cx="http://schemas.microsoft.com/office/drawing/2014/chartex" xmlns:cx1="http://schemas.microsoft.com/office/drawing/2015/9/8/chartex" xmlns:mc="http://schemas.openxmlformats.org/markup-compatibility/2006" xmlns:o="urn:schemas-microsoft-com:office:office" xmlns:r="http://schemas.openxmlformats.org/officeDocument/2006/relationships" xmlns:m="http://schemas.openxmlformats.org/officeDocument/2006/math" xmlns:v="urn:schemas-microsoft-com:vml" xmlns:wp14="http://schemas.microsoft.com/office/word/2010/wordprocessingDrawing" xmlns:wp="http://schemas.openxmlformats.org/drawingml/2006/wordprocessingDrawing" xmlns:w10="urn:schemas-microsoft-com:office:word" xmlns:w="http://schemas.openxmlformats.org/wordprocessingml/2006/main" xmlns:w14="http://schemas.microsoft.com/office/word/2010/wordml" xmlns:w15="http://schemas.microsoft.com/office/word/2012/wordml" xmlns:w16se="http://schemas.microsoft.com/office/word/2015/wordml/symex" xmlns:wpg="http://schemas.microsoft.com/office/word/2010/wordprocessingGroup" xmlns:wpi="http://schemas.microsoft.com/office/word/2010/wordprocessingInk" xmlns:wne="http://schemas.microsoft.com/office/word/2006/wordml" xmlns:wps="http://schemas.microsoft.com/office/word/2010/wordprocessingShape" mc:Ignorable="w14 w15 w16se wp14">
   <w:p>
     <w:pPr>
       <w:pStyle w:val="Footer"/>
@@ -3058,7 +3737,7 @@
       <w:rPr>
         <w:noProof/>
       </w:rPr>
-      <w:t>1</w:t>
+      <w:t>3</w:t>
     </w:r>
     <w:r>
       <w:fldChar w:fldCharType="end"/>
@@ -3071,7 +3750,7 @@
         <w:rPr>
           <w:noProof/>
         </w:rPr>
-        <w:t>2</w:t>
+        <w:t>3</w:t>
       </w:r>
     </w:fldSimple>
   </w:p>
@@ -3079,7 +3758,7 @@
 </file>
 
 <file path=word/footer3.xml><?xml version="1.0" encoding="utf-8"?>
-<w:ftr xmlns:wpc="http://schemas.microsoft.com/office/word/2010/wordprocessingCanvas" xmlns:cx="http://schemas.microsoft.com/office/drawing/2014/chartex" xmlns:cx1="http://schemas.microsoft.com/office/drawing/2015/9/8/chartex" xmlns:cx2="http://schemas.microsoft.com/office/drawing/2015/10/21/chartex" xmlns:cx3="http://schemas.microsoft.com/office/drawing/2016/5/9/chartex" xmlns:cx4="http://schemas.microsoft.com/office/drawing/2016/5/10/chartex" xmlns:cx5="http://schemas.microsoft.com/office/drawing/2016/5/11/chartex" xmlns:cx6="http://schemas.microsoft.com/office/drawing/2016/5/12/chartex" xmlns:cx7="http://schemas.microsoft.com/office/drawing/2016/5/13/chartex" xmlns:cx8="http://schemas.microsoft.com/office/drawing/2016/5/14/chartex" xmlns:mc="http://schemas.openxmlformats.org/markup-compatibility/2006" xmlns:aink="http://schemas.microsoft.com/office/drawing/2016/ink" xmlns:am3d="http://schemas.microsoft.com/office/drawing/2017/model3d" xmlns:o="urn:schemas-microsoft-com:office:office" xmlns:r="http://schemas.openxmlformats.org/officeDocument/2006/relationships" xmlns:m="http://schemas.openxmlformats.org/officeDocument/2006/math" xmlns:v="urn:schemas-microsoft-com:vml" xmlns:wp14="http://schemas.microsoft.com/office/word/2010/wordprocessingDrawing" xmlns:wp="http://schemas.openxmlformats.org/drawingml/2006/wordprocessingDrawing" xmlns:w10="urn:schemas-microsoft-com:office:word" xmlns:w="http://schemas.openxmlformats.org/wordprocessingml/2006/main" xmlns:w14="http://schemas.microsoft.com/office/word/2010/wordml" xmlns:w15="http://schemas.microsoft.com/office/word/2012/wordml" xmlns:w16cex="http://schemas.microsoft.com/office/word/2018/wordml/cex" xmlns:w16cid="http://schemas.microsoft.com/office/word/2016/wordml/cid" xmlns:w16="http://schemas.microsoft.com/office/word/2018/wordml" xmlns:w16sdtdh="http://schemas.microsoft.com/office/word/2020/wordml/sdtdatahash" xmlns:w16se="http://schemas.microsoft.com/office/word/2015/wordml/symex" xmlns:wpg="http://schemas.microsoft.com/office/word/2010/wordprocessingGroup" xmlns:wpi="http://schemas.microsoft.com/office/word/2010/wordprocessingInk" xmlns:wne="http://schemas.microsoft.com/office/word/2006/wordml" xmlns:wps="http://schemas.microsoft.com/office/word/2010/wordprocessingShape" mc:Ignorable="w14 w15 w16se w16cid w16 w16cex w16sdtdh wp14">
+<w:ftr xmlns:wpc="http://schemas.microsoft.com/office/word/2010/wordprocessingCanvas" xmlns:cx="http://schemas.microsoft.com/office/drawing/2014/chartex" xmlns:cx1="http://schemas.microsoft.com/office/drawing/2015/9/8/chartex" xmlns:mc="http://schemas.openxmlformats.org/markup-compatibility/2006" xmlns:o="urn:schemas-microsoft-com:office:office" xmlns:r="http://schemas.openxmlformats.org/officeDocument/2006/relationships" xmlns:m="http://schemas.openxmlformats.org/officeDocument/2006/math" xmlns:v="urn:schemas-microsoft-com:vml" xmlns:wp14="http://schemas.microsoft.com/office/word/2010/wordprocessingDrawing" xmlns:wp="http://schemas.openxmlformats.org/drawingml/2006/wordprocessingDrawing" xmlns:w10="urn:schemas-microsoft-com:office:word" xmlns:w="http://schemas.openxmlformats.org/wordprocessingml/2006/main" xmlns:w14="http://schemas.microsoft.com/office/word/2010/wordml" xmlns:w15="http://schemas.microsoft.com/office/word/2012/wordml" xmlns:w16se="http://schemas.microsoft.com/office/word/2015/wordml/symex" xmlns:wpg="http://schemas.microsoft.com/office/word/2010/wordprocessingGroup" xmlns:wpi="http://schemas.microsoft.com/office/word/2010/wordprocessingInk" xmlns:wne="http://schemas.microsoft.com/office/word/2006/wordml" xmlns:wps="http://schemas.microsoft.com/office/word/2010/wordprocessingShape" mc:Ignorable="w14 w15 w16se wp14">
   <w:p>
     <w:pPr>
       <w:pStyle w:val="Footer"/>
@@ -3089,7 +3768,7 @@
 </file>
 
 <file path=word/footnotes.xml><?xml version="1.0" encoding="utf-8"?>
-<w:footnotes xmlns:wpc="http://schemas.microsoft.com/office/word/2010/wordprocessingCanvas" xmlns:cx="http://schemas.microsoft.com/office/drawing/2014/chartex" xmlns:cx1="http://schemas.microsoft.com/office/drawing/2015/9/8/chartex" xmlns:cx2="http://schemas.microsoft.com/office/drawing/2015/10/21/chartex" xmlns:cx3="http://schemas.microsoft.com/office/drawing/2016/5/9/chartex" xmlns:cx4="http://schemas.microsoft.com/office/drawing/2016/5/10/chartex" xmlns:cx5="http://schemas.microsoft.com/office/drawing/2016/5/11/chartex" xmlns:cx6="http://schemas.microsoft.com/office/drawing/2016/5/12/chartex" xmlns:cx7="http://schemas.microsoft.com/office/drawing/2016/5/13/chartex" xmlns:cx8="http://schemas.microsoft.com/office/drawing/2016/5/14/chartex" xmlns:mc="http://schemas.openxmlformats.org/markup-compatibility/2006" xmlns:aink="http://schemas.microsoft.com/office/drawing/2016/ink" xmlns:am3d="http://schemas.microsoft.com/office/drawing/2017/model3d" xmlns:o="urn:schemas-microsoft-com:office:office" xmlns:r="http://schemas.openxmlformats.org/officeDocument/2006/relationships" xmlns:m="http://schemas.openxmlformats.org/officeDocument/2006/math" xmlns:v="urn:schemas-microsoft-com:vml" xmlns:wp14="http://schemas.microsoft.com/office/word/2010/wordprocessingDrawing" xmlns:wp="http://schemas.openxmlformats.org/drawingml/2006/wordprocessingDrawing" xmlns:w10="urn:schemas-microsoft-com:office:word" xmlns:w="http://schemas.openxmlformats.org/wordprocessingml/2006/main" xmlns:w14="http://schemas.microsoft.com/office/word/2010/wordml" xmlns:w15="http://schemas.microsoft.com/office/word/2012/wordml" xmlns:w16cex="http://schemas.microsoft.com/office/word/2018/wordml/cex" xmlns:w16cid="http://schemas.microsoft.com/office/word/2016/wordml/cid" xmlns:w16="http://schemas.microsoft.com/office/word/2018/wordml" xmlns:w16sdtdh="http://schemas.microsoft.com/office/word/2020/wordml/sdtdatahash" xmlns:w16se="http://schemas.microsoft.com/office/word/2015/wordml/symex" xmlns:wpg="http://schemas.microsoft.com/office/word/2010/wordprocessingGroup" xmlns:wpi="http://schemas.microsoft.com/office/word/2010/wordprocessingInk" xmlns:wne="http://schemas.microsoft.com/office/word/2006/wordml" xmlns:wps="http://schemas.microsoft.com/office/word/2010/wordprocessingShape" mc:Ignorable="w14 w15 w16se w16cid w16 w16cex w16sdtdh wp14">
+<w:footnotes xmlns:wpc="http://schemas.microsoft.com/office/word/2010/wordprocessingCanvas" xmlns:cx="http://schemas.microsoft.com/office/drawing/2014/chartex" xmlns:cx1="http://schemas.microsoft.com/office/drawing/2015/9/8/chartex" xmlns:mc="http://schemas.openxmlformats.org/markup-compatibility/2006" xmlns:o="urn:schemas-microsoft-com:office:office" xmlns:r="http://schemas.openxmlformats.org/officeDocument/2006/relationships" xmlns:m="http://schemas.openxmlformats.org/officeDocument/2006/math" xmlns:v="urn:schemas-microsoft-com:vml" xmlns:wp14="http://schemas.microsoft.com/office/word/2010/wordprocessingDrawing" xmlns:wp="http://schemas.openxmlformats.org/drawingml/2006/wordprocessingDrawing" xmlns:w10="urn:schemas-microsoft-com:office:word" xmlns:w="http://schemas.openxmlformats.org/wordprocessingml/2006/main" xmlns:w14="http://schemas.microsoft.com/office/word/2010/wordml" xmlns:w15="http://schemas.microsoft.com/office/word/2012/wordml" xmlns:w16se="http://schemas.microsoft.com/office/word/2015/wordml/symex" xmlns:wpg="http://schemas.microsoft.com/office/word/2010/wordprocessingGroup" xmlns:wpi="http://schemas.microsoft.com/office/word/2010/wordprocessingInk" xmlns:wne="http://schemas.microsoft.com/office/word/2006/wordml" xmlns:wps="http://schemas.microsoft.com/office/word/2010/wordprocessingShape" mc:Ignorable="w14 w15 w16se wp14">
   <w:footnote w:type="separator" w:id="-1">
     <w:p>
       <w:r>
@@ -3108,7 +3787,7 @@
 </file>
 
 <file path=word/header1.xml><?xml version="1.0" encoding="utf-8"?>
-<w:hdr xmlns:wpc="http://schemas.microsoft.com/office/word/2010/wordprocessingCanvas" xmlns:cx="http://schemas.microsoft.com/office/drawing/2014/chartex" xmlns:cx1="http://schemas.microsoft.com/office/drawing/2015/9/8/chartex" xmlns:cx2="http://schemas.microsoft.com/office/drawing/2015/10/21/chartex" xmlns:cx3="http://schemas.microsoft.com/office/drawing/2016/5/9/chartex" xmlns:cx4="http://schemas.microsoft.com/office/drawing/2016/5/10/chartex" xmlns:cx5="http://schemas.microsoft.com/office/drawing/2016/5/11/chartex" xmlns:cx6="http://schemas.microsoft.com/office/drawing/2016/5/12/chartex" xmlns:cx7="http://schemas.microsoft.com/office/drawing/2016/5/13/chartex" xmlns:cx8="http://schemas.microsoft.com/office/drawing/2016/5/14/chartex" xmlns:mc="http://schemas.openxmlformats.org/markup-compatibility/2006" xmlns:aink="http://schemas.microsoft.com/office/drawing/2016/ink" xmlns:am3d="http://schemas.microsoft.com/office/drawing/2017/model3d" xmlns:o="urn:schemas-microsoft-com:office:office" xmlns:r="http://schemas.openxmlformats.org/officeDocument/2006/relationships" xmlns:m="http://schemas.openxmlformats.org/officeDocument/2006/math" xmlns:v="urn:schemas-microsoft-com:vml" xmlns:wp14="http://schemas.microsoft.com/office/word/2010/wordprocessingDrawing" xmlns:wp="http://schemas.openxmlformats.org/drawingml/2006/wordprocessingDrawing" xmlns:w10="urn:schemas-microsoft-com:office:word" xmlns:w="http://schemas.openxmlformats.org/wordprocessingml/2006/main" xmlns:w14="http://schemas.microsoft.com/office/word/2010/wordml" xmlns:w15="http://schemas.microsoft.com/office/word/2012/wordml" xmlns:w16cex="http://schemas.microsoft.com/office/word/2018/wordml/cex" xmlns:w16cid="http://schemas.microsoft.com/office/word/2016/wordml/cid" xmlns:w16="http://schemas.microsoft.com/office/word/2018/wordml" xmlns:w16sdtdh="http://schemas.microsoft.com/office/word/2020/wordml/sdtdatahash" xmlns:w16se="http://schemas.microsoft.com/office/word/2015/wordml/symex" xmlns:wpg="http://schemas.microsoft.com/office/word/2010/wordprocessingGroup" xmlns:wpi="http://schemas.microsoft.com/office/word/2010/wordprocessingInk" xmlns:wne="http://schemas.microsoft.com/office/word/2006/wordml" xmlns:wps="http://schemas.microsoft.com/office/word/2010/wordprocessingShape" mc:Ignorable="w14 w15 w16se w16cid w16 w16cex w16sdtdh wp14">
+<w:hdr xmlns:wpc="http://schemas.microsoft.com/office/word/2010/wordprocessingCanvas" xmlns:cx="http://schemas.microsoft.com/office/drawing/2014/chartex" xmlns:cx1="http://schemas.microsoft.com/office/drawing/2015/9/8/chartex" xmlns:mc="http://schemas.openxmlformats.org/markup-compatibility/2006" xmlns:o="urn:schemas-microsoft-com:office:office" xmlns:r="http://schemas.openxmlformats.org/officeDocument/2006/relationships" xmlns:m="http://schemas.openxmlformats.org/officeDocument/2006/math" xmlns:v="urn:schemas-microsoft-com:vml" xmlns:wp14="http://schemas.microsoft.com/office/word/2010/wordprocessingDrawing" xmlns:wp="http://schemas.openxmlformats.org/drawingml/2006/wordprocessingDrawing" xmlns:w10="urn:schemas-microsoft-com:office:word" xmlns:w="http://schemas.openxmlformats.org/wordprocessingml/2006/main" xmlns:w14="http://schemas.microsoft.com/office/word/2010/wordml" xmlns:w15="http://schemas.microsoft.com/office/word/2012/wordml" xmlns:w16se="http://schemas.microsoft.com/office/word/2015/wordml/symex" xmlns:wpg="http://schemas.microsoft.com/office/word/2010/wordprocessingGroup" xmlns:wpi="http://schemas.microsoft.com/office/word/2010/wordprocessingInk" xmlns:wne="http://schemas.microsoft.com/office/word/2006/wordml" xmlns:wps="http://schemas.microsoft.com/office/word/2010/wordprocessingShape" mc:Ignorable="w14 w15 w16se wp14">
   <w:p>
     <w:pPr>
       <w:pStyle w:val="Header"/>
@@ -3118,7 +3797,7 @@
 </file>
 
 <file path=word/header2.xml><?xml version="1.0" encoding="utf-8"?>
-<w:hdr xmlns:wpc="http://schemas.microsoft.com/office/word/2010/wordprocessingCanvas" xmlns:cx="http://schemas.microsoft.com/office/drawing/2014/chartex" xmlns:cx1="http://schemas.microsoft.com/office/drawing/2015/9/8/chartex" xmlns:cx2="http://schemas.microsoft.com/office/drawing/2015/10/21/chartex" xmlns:cx3="http://schemas.microsoft.com/office/drawing/2016/5/9/chartex" xmlns:cx4="http://schemas.microsoft.com/office/drawing/2016/5/10/chartex" xmlns:cx5="http://schemas.microsoft.com/office/drawing/2016/5/11/chartex" xmlns:cx6="http://schemas.microsoft.com/office/drawing/2016/5/12/chartex" xmlns:cx7="http://schemas.microsoft.com/office/drawing/2016/5/13/chartex" xmlns:cx8="http://schemas.microsoft.com/office/drawing/2016/5/14/chartex" xmlns:mc="http://schemas.openxmlformats.org/markup-compatibility/2006" xmlns:aink="http://schemas.microsoft.com/office/drawing/2016/ink" xmlns:am3d="http://schemas.microsoft.com/office/drawing/2017/model3d" xmlns:o="urn:schemas-microsoft-com:office:office" xmlns:r="http://schemas.openxmlformats.org/officeDocument/2006/relationships" xmlns:m="http://schemas.openxmlformats.org/officeDocument/2006/math" xmlns:v="urn:schemas-microsoft-com:vml" xmlns:wp14="http://schemas.microsoft.com/office/word/2010/wordprocessingDrawing" xmlns:wp="http://schemas.openxmlformats.org/drawingml/2006/wordprocessingDrawing" xmlns:w10="urn:schemas-microsoft-com:office:word" xmlns:w="http://schemas.openxmlformats.org/wordprocessingml/2006/main" xmlns:w14="http://schemas.microsoft.com/office/word/2010/wordml" xmlns:w15="http://schemas.microsoft.com/office/word/2012/wordml" xmlns:w16cex="http://schemas.microsoft.com/office/word/2018/wordml/cex" xmlns:w16cid="http://schemas.microsoft.com/office/word/2016/wordml/cid" xmlns:w16="http://schemas.microsoft.com/office/word/2018/wordml" xmlns:w16sdtdh="http://schemas.microsoft.com/office/word/2020/wordml/sdtdatahash" xmlns:w16se="http://schemas.microsoft.com/office/word/2015/wordml/symex" xmlns:wpg="http://schemas.microsoft.com/office/word/2010/wordprocessingGroup" xmlns:wpi="http://schemas.microsoft.com/office/word/2010/wordprocessingInk" xmlns:wne="http://schemas.microsoft.com/office/word/2006/wordml" xmlns:wps="http://schemas.microsoft.com/office/word/2010/wordprocessingShape" mc:Ignorable="w14 w15 w16se w16cid w16 w16cex w16sdtdh wp14">
+<w:hdr xmlns:wpc="http://schemas.microsoft.com/office/word/2010/wordprocessingCanvas" xmlns:cx="http://schemas.microsoft.com/office/drawing/2014/chartex" xmlns:cx1="http://schemas.microsoft.com/office/drawing/2015/9/8/chartex" xmlns:mc="http://schemas.openxmlformats.org/markup-compatibility/2006" xmlns:o="urn:schemas-microsoft-com:office:office" xmlns:r="http://schemas.openxmlformats.org/officeDocument/2006/relationships" xmlns:m="http://schemas.openxmlformats.org/officeDocument/2006/math" xmlns:v="urn:schemas-microsoft-com:vml" xmlns:wp14="http://schemas.microsoft.com/office/word/2010/wordprocessingDrawing" xmlns:wp="http://schemas.openxmlformats.org/drawingml/2006/wordprocessingDrawing" xmlns:w10="urn:schemas-microsoft-com:office:word" xmlns:w="http://schemas.openxmlformats.org/wordprocessingml/2006/main" xmlns:w14="http://schemas.microsoft.com/office/word/2010/wordml" xmlns:w15="http://schemas.microsoft.com/office/word/2012/wordml" xmlns:w16se="http://schemas.microsoft.com/office/word/2015/wordml/symex" xmlns:wpg="http://schemas.microsoft.com/office/word/2010/wordprocessingGroup" xmlns:wpi="http://schemas.microsoft.com/office/word/2010/wordprocessingInk" xmlns:wne="http://schemas.microsoft.com/office/word/2006/wordml" xmlns:wps="http://schemas.microsoft.com/office/word/2010/wordprocessingShape" mc:Ignorable="w14 w15 w16se wp14">
   <w:p>
     <w:pPr>
       <w:pStyle w:val="Header"/>
@@ -3128,7 +3807,7 @@
 </file>
 
 <file path=word/header3.xml><?xml version="1.0" encoding="utf-8"?>
-<w:hdr xmlns:wpc="http://schemas.microsoft.com/office/word/2010/wordprocessingCanvas" xmlns:cx="http://schemas.microsoft.com/office/drawing/2014/chartex" xmlns:cx1="http://schemas.microsoft.com/office/drawing/2015/9/8/chartex" xmlns:cx2="http://schemas.microsoft.com/office/drawing/2015/10/21/chartex" xmlns:cx3="http://schemas.microsoft.com/office/drawing/2016/5/9/chartex" xmlns:cx4="http://schemas.microsoft.com/office/drawing/2016/5/10/chartex" xmlns:cx5="http://schemas.microsoft.com/office/drawing/2016/5/11/chartex" xmlns:cx6="http://schemas.microsoft.com/office/drawing/2016/5/12/chartex" xmlns:cx7="http://schemas.microsoft.com/office/drawing/2016/5/13/chartex" xmlns:cx8="http://schemas.microsoft.com/office/drawing/2016/5/14/chartex" xmlns:mc="http://schemas.openxmlformats.org/markup-compatibility/2006" xmlns:aink="http://schemas.microsoft.com/office/drawing/2016/ink" xmlns:am3d="http://schemas.microsoft.com/office/drawing/2017/model3d" xmlns:o="urn:schemas-microsoft-com:office:office" xmlns:r="http://schemas.openxmlformats.org/officeDocument/2006/relationships" xmlns:m="http://schemas.openxmlformats.org/officeDocument/2006/math" xmlns:v="urn:schemas-microsoft-com:vml" xmlns:wp14="http://schemas.microsoft.com/office/word/2010/wordprocessingDrawing" xmlns:wp="http://schemas.openxmlformats.org/drawingml/2006/wordprocessingDrawing" xmlns:w10="urn:schemas-microsoft-com:office:word" xmlns:w="http://schemas.openxmlformats.org/wordprocessingml/2006/main" xmlns:w14="http://schemas.microsoft.com/office/word/2010/wordml" xmlns:w15="http://schemas.microsoft.com/office/word/2012/wordml" xmlns:w16cex="http://schemas.microsoft.com/office/word/2018/wordml/cex" xmlns:w16cid="http://schemas.microsoft.com/office/word/2016/wordml/cid" xmlns:w16="http://schemas.microsoft.com/office/word/2018/wordml" xmlns:w16sdtdh="http://schemas.microsoft.com/office/word/2020/wordml/sdtdatahash" xmlns:w16se="http://schemas.microsoft.com/office/word/2015/wordml/symex" xmlns:wpg="http://schemas.microsoft.com/office/word/2010/wordprocessingGroup" xmlns:wpi="http://schemas.microsoft.com/office/word/2010/wordprocessingInk" xmlns:wne="http://schemas.microsoft.com/office/word/2006/wordml" xmlns:wps="http://schemas.microsoft.com/office/word/2010/wordprocessingShape" mc:Ignorable="w14 w15 w16se w16cid w16 w16cex w16sdtdh wp14">
+<w:hdr xmlns:wpc="http://schemas.microsoft.com/office/word/2010/wordprocessingCanvas" xmlns:cx="http://schemas.microsoft.com/office/drawing/2014/chartex" xmlns:cx1="http://schemas.microsoft.com/office/drawing/2015/9/8/chartex" xmlns:mc="http://schemas.openxmlformats.org/markup-compatibility/2006" xmlns:o="urn:schemas-microsoft-com:office:office" xmlns:r="http://schemas.openxmlformats.org/officeDocument/2006/relationships" xmlns:m="http://schemas.openxmlformats.org/officeDocument/2006/math" xmlns:v="urn:schemas-microsoft-com:vml" xmlns:wp14="http://schemas.microsoft.com/office/word/2010/wordprocessingDrawing" xmlns:wp="http://schemas.openxmlformats.org/drawingml/2006/wordprocessingDrawing" xmlns:w10="urn:schemas-microsoft-com:office:word" xmlns:w="http://schemas.openxmlformats.org/wordprocessingml/2006/main" xmlns:w14="http://schemas.microsoft.com/office/word/2010/wordml" xmlns:w15="http://schemas.microsoft.com/office/word/2012/wordml" xmlns:w16se="http://schemas.microsoft.com/office/word/2015/wordml/symex" xmlns:wpg="http://schemas.microsoft.com/office/word/2010/wordprocessingGroup" xmlns:wpi="http://schemas.microsoft.com/office/word/2010/wordprocessingInk" xmlns:wne="http://schemas.microsoft.com/office/word/2006/wordml" xmlns:wps="http://schemas.microsoft.com/office/word/2010/wordprocessingShape" mc:Ignorable="w14 w15 w16se wp14">
   <w:p>
     <w:pPr>
       <w:pStyle w:val="Header"/>
@@ -3138,7 +3817,7 @@
 </file>
 
 <file path=word/numbering.xml><?xml version="1.0" encoding="utf-8"?>
-<w:numbering xmlns:wpc="http://schemas.microsoft.com/office/word/2010/wordprocessingCanvas" xmlns:cx="http://schemas.microsoft.com/office/drawing/2014/chartex" xmlns:cx1="http://schemas.microsoft.com/office/drawing/2015/9/8/chartex" xmlns:cx2="http://schemas.microsoft.com/office/drawing/2015/10/21/chartex" xmlns:cx3="http://schemas.microsoft.com/office/drawing/2016/5/9/chartex" xmlns:cx4="http://schemas.microsoft.com/office/drawing/2016/5/10/chartex" xmlns:cx5="http://schemas.microsoft.com/office/drawing/2016/5/11/chartex" xmlns:cx6="http://schemas.microsoft.com/office/drawing/2016/5/12/chartex" xmlns:cx7="http://schemas.microsoft.com/office/drawing/2016/5/13/chartex" xmlns:cx8="http://schemas.microsoft.com/office/drawing/2016/5/14/chartex" xmlns:mc="http://schemas.openxmlformats.org/markup-compatibility/2006" xmlns:aink="http://schemas.microsoft.com/office/drawing/2016/ink" xmlns:am3d="http://schemas.microsoft.com/office/drawing/2017/model3d" xmlns:o="urn:schemas-microsoft-com:office:office" xmlns:r="http://schemas.openxmlformats.org/officeDocument/2006/relationships" xmlns:m="http://schemas.openxmlformats.org/officeDocument/2006/math" xmlns:v="urn:schemas-microsoft-com:vml" xmlns:wp14="http://schemas.microsoft.com/office/word/2010/wordprocessingDrawing" xmlns:wp="http://schemas.openxmlformats.org/drawingml/2006/wordprocessingDrawing" xmlns:w10="urn:schemas-microsoft-com:office:word" xmlns:w="http://schemas.openxmlformats.org/wordprocessingml/2006/main" xmlns:w14="http://schemas.microsoft.com/office/word/2010/wordml" xmlns:w15="http://schemas.microsoft.com/office/word/2012/wordml" xmlns:w16cex="http://schemas.microsoft.com/office/word/2018/wordml/cex" xmlns:w16cid="http://schemas.microsoft.com/office/word/2016/wordml/cid" xmlns:w16="http://schemas.microsoft.com/office/word/2018/wordml" xmlns:w16sdtdh="http://schemas.microsoft.com/office/word/2020/wordml/sdtdatahash" xmlns:w16se="http://schemas.microsoft.com/office/word/2015/wordml/symex" xmlns:wpg="http://schemas.microsoft.com/office/word/2010/wordprocessingGroup" xmlns:wpi="http://schemas.microsoft.com/office/word/2010/wordprocessingInk" xmlns:wne="http://schemas.microsoft.com/office/word/2006/wordml" xmlns:wps="http://schemas.microsoft.com/office/word/2010/wordprocessingShape" mc:Ignorable="w14 w15 w16se w16cid w16 w16cex w16sdtdh wp14">
+<w:numbering xmlns:wpc="http://schemas.microsoft.com/office/word/2010/wordprocessingCanvas" xmlns:cx="http://schemas.microsoft.com/office/drawing/2014/chartex" xmlns:cx1="http://schemas.microsoft.com/office/drawing/2015/9/8/chartex" xmlns:mc="http://schemas.openxmlformats.org/markup-compatibility/2006" xmlns:o="urn:schemas-microsoft-com:office:office" xmlns:r="http://schemas.openxmlformats.org/officeDocument/2006/relationships" xmlns:m="http://schemas.openxmlformats.org/officeDocument/2006/math" xmlns:v="urn:schemas-microsoft-com:vml" xmlns:wp14="http://schemas.microsoft.com/office/word/2010/wordprocessingDrawing" xmlns:wp="http://schemas.openxmlformats.org/drawingml/2006/wordprocessingDrawing" xmlns:w10="urn:schemas-microsoft-com:office:word" xmlns:w="http://schemas.openxmlformats.org/wordprocessingml/2006/main" xmlns:w14="http://schemas.microsoft.com/office/word/2010/wordml" xmlns:w15="http://schemas.microsoft.com/office/word/2012/wordml" xmlns:w16se="http://schemas.microsoft.com/office/word/2015/wordml/symex" xmlns:wpg="http://schemas.microsoft.com/office/word/2010/wordprocessingGroup" xmlns:wpi="http://schemas.microsoft.com/office/word/2010/wordprocessingInk" xmlns:wne="http://schemas.microsoft.com/office/word/2006/wordml" xmlns:wps="http://schemas.microsoft.com/office/word/2010/wordprocessingShape" mc:Ignorable="w14 w15 w16se wp14">
   <w:abstractNum w:abstractNumId="0" w15:restartNumberingAfterBreak="0">
     <w:nsid w:val="030D39EB"/>
     <w:multiLevelType w:val="hybridMultilevel"/>
@@ -4327,7 +5006,7 @@
 </file>
 
 <file path=word/styles.xml><?xml version="1.0" encoding="utf-8"?>
-<w:styles xmlns:mc="http://schemas.openxmlformats.org/markup-compatibility/2006" xmlns:r="http://schemas.openxmlformats.org/officeDocument/2006/relationships" xmlns:w="http://schemas.openxmlformats.org/wordprocessingml/2006/main" xmlns:w14="http://schemas.microsoft.com/office/word/2010/wordml" xmlns:w15="http://schemas.microsoft.com/office/word/2012/wordml" xmlns:w16cex="http://schemas.microsoft.com/office/word/2018/wordml/cex" xmlns:w16cid="http://schemas.microsoft.com/office/word/2016/wordml/cid" xmlns:w16="http://schemas.microsoft.com/office/word/2018/wordml" xmlns:w16sdtdh="http://schemas.microsoft.com/office/word/2020/wordml/sdtdatahash" xmlns:w16se="http://schemas.microsoft.com/office/word/2015/wordml/symex" mc:Ignorable="w14 w15 w16se w16cid w16 w16cex w16sdtdh">
+<w:styles xmlns:mc="http://schemas.openxmlformats.org/markup-compatibility/2006" xmlns:r="http://schemas.openxmlformats.org/officeDocument/2006/relationships" xmlns:w="http://schemas.openxmlformats.org/wordprocessingml/2006/main" xmlns:w14="http://schemas.microsoft.com/office/word/2010/wordml" xmlns:w15="http://schemas.microsoft.com/office/word/2012/wordml" xmlns:w16se="http://schemas.microsoft.com/office/word/2015/wordml/symex" mc:Ignorable="w14 w15 w16se">
   <w:docDefaults>
     <w:rPrDefault>
       <w:rPr>
@@ -4343,7 +5022,7 @@
       </w:pPr>
     </w:pPrDefault>
   </w:docDefaults>
-  <w:latentStyles w:defLockedState="0" w:defUIPriority="99" w:defSemiHidden="0" w:defUnhideWhenUsed="0" w:defQFormat="0" w:count="376">
+  <w:latentStyles w:defLockedState="0" w:defUIPriority="99" w:defSemiHidden="0" w:defUnhideWhenUsed="0" w:defQFormat="0" w:count="371">
     <w:lsdException w:name="Normal" w:uiPriority="0" w:qFormat="1"/>
     <w:lsdException w:name="heading 1" w:uiPriority="9" w:qFormat="1"/>
     <w:lsdException w:name="heading 2" w:semiHidden="1" w:uiPriority="9" w:unhideWhenUsed="1" w:qFormat="1"/>
@@ -4715,11 +5394,6 @@
     <w:lsdException w:name="List Table 5 Dark Accent 6" w:uiPriority="50"/>
     <w:lsdException w:name="List Table 6 Colorful Accent 6" w:uiPriority="51"/>
     <w:lsdException w:name="List Table 7 Colorful Accent 6" w:uiPriority="52"/>
-    <w:lsdException w:name="Mention" w:semiHidden="1" w:unhideWhenUsed="1"/>
-    <w:lsdException w:name="Smart Hyperlink" w:semiHidden="1" w:unhideWhenUsed="1"/>
-    <w:lsdException w:name="Hashtag" w:semiHidden="1" w:unhideWhenUsed="1"/>
-    <w:lsdException w:name="Unresolved Mention" w:semiHidden="1" w:unhideWhenUsed="1"/>
-    <w:lsdException w:name="Smart Link" w:semiHidden="1" w:unhideWhenUsed="1"/>
   </w:latentStyles>
   <w:style w:type="paragraph" w:default="1" w:styleId="Normal">
     <w:name w:val="Normal"/>
@@ -5040,7 +5714,7 @@
       <w:lang w:val="en-GB"/>
     </w:rPr>
   </w:style>
-  <w:style w:type="character" w:styleId="UnresolvedMention">
+  <w:style w:type="character" w:customStyle="1" w:styleId="UnresolvedMention">
     <w:name w:val="Unresolved Mention"/>
     <w:basedOn w:val="DefaultParagraphFont"/>
     <w:uiPriority w:val="99"/>
@@ -5468,7 +6142,7 @@
 </file>
 
 <file path=customXml/itemProps1.xml><?xml version="1.0" encoding="utf-8"?>
-<ds:datastoreItem xmlns:ds="http://schemas.openxmlformats.org/officeDocument/2006/customXml" ds:itemID="{8CCB14C0-2CC0-4570-A004-5C949109A505}">
+<ds:datastoreItem xmlns:ds="http://schemas.openxmlformats.org/officeDocument/2006/customXml" ds:itemID="{52C8AEA4-E727-4923-995D-998BFF69ACD9}">
   <ds:schemaRefs>
     <ds:schemaRef ds:uri="http://schemas.openxmlformats.org/officeDocument/2006/bibliography"/>
   </ds:schemaRefs>

</xml_diff>